<commit_message>
Making the github and the blackboard submission the same
</commit_message>
<xml_diff>
--- a/Brian Holliday Final Project Write Up.docx
+++ b/Brian Holliday Final Project Write Up.docx
@@ -25,16 +25,8 @@
         <w:rPr>
           <w:rFonts w:ascii="Times New Roman" w:hAnsi="Times New Roman" w:cs="Times New Roman"/>
         </w:rPr>
-        <w:t xml:space="preserve">Professor </w:t>
-      </w:r>
-      <w:proofErr w:type="spellStart"/>
-      <w:r>
-        <w:rPr>
-          <w:rFonts w:ascii="Times New Roman" w:hAnsi="Times New Roman" w:cs="Times New Roman"/>
-        </w:rPr>
-        <w:t>Burdis</w:t>
-      </w:r>
-      <w:proofErr w:type="spellEnd"/>
+        <w:t>Professor Burdis</w:t>
+      </w:r>
     </w:p>
     <w:p>
       <w:pPr>
@@ -408,68 +400,112 @@
           <w:szCs w:val="24"/>
         </w:rPr>
         <w:lastRenderedPageBreak/>
-        <w:t>Random Forest with x number of estimators. We were able to get a mean absolute error score of x with our training data and y with our testing data.</w:t>
-      </w:r>
-    </w:p>
-    <w:p>
-      <w:pPr>
-        <w:rPr>
-          <w:rFonts w:ascii="Times New Roman" w:hAnsi="Times New Roman" w:cs="Times New Roman"/>
-          <w:sz w:val="24"/>
-          <w:szCs w:val="24"/>
-        </w:rPr>
-      </w:pPr>
-      <w:r>
-        <w:rPr>
-          <w:rFonts w:ascii="Times New Roman" w:hAnsi="Times New Roman" w:cs="Times New Roman"/>
-          <w:sz w:val="24"/>
-          <w:szCs w:val="24"/>
-        </w:rPr>
-        <w:t>Most of all what we learn in particular through our exploratory data analysis is that all Spades cards and high-level face card our non-Spade suits are particularly influential in predicting the number of tricks that a player achieved throughout a round.</w:t>
-      </w:r>
-      <w:r>
-        <w:rPr>
-          <w:rFonts w:ascii="Times New Roman" w:hAnsi="Times New Roman" w:cs="Times New Roman"/>
-          <w:sz w:val="24"/>
-          <w:szCs w:val="24"/>
-        </w:rPr>
-        <w:t xml:space="preserve"> The analysis for this project can be found in the “Spades </w:t>
-      </w:r>
-      <w:proofErr w:type="spellStart"/>
-      <w:r>
-        <w:rPr>
-          <w:rFonts w:ascii="Times New Roman" w:hAnsi="Times New Roman" w:cs="Times New Roman"/>
-          <w:sz w:val="24"/>
-          <w:szCs w:val="24"/>
-        </w:rPr>
-        <w:t>Analysis.ipynb</w:t>
-      </w:r>
-      <w:proofErr w:type="spellEnd"/>
-      <w:r>
-        <w:rPr>
-          <w:rFonts w:ascii="Times New Roman" w:hAnsi="Times New Roman" w:cs="Times New Roman"/>
-          <w:sz w:val="24"/>
-          <w:szCs w:val="24"/>
-        </w:rPr>
-        <w:t xml:space="preserve">” </w:t>
-      </w:r>
-      <w:proofErr w:type="spellStart"/>
-      <w:r>
-        <w:rPr>
-          <w:rFonts w:ascii="Times New Roman" w:hAnsi="Times New Roman" w:cs="Times New Roman"/>
-          <w:sz w:val="24"/>
-          <w:szCs w:val="24"/>
-        </w:rPr>
-        <w:t>Jupyter</w:t>
-      </w:r>
-      <w:proofErr w:type="spellEnd"/>
-      <w:r>
-        <w:rPr>
-          <w:rFonts w:ascii="Times New Roman" w:hAnsi="Times New Roman" w:cs="Times New Roman"/>
-          <w:sz w:val="24"/>
-          <w:szCs w:val="24"/>
-        </w:rPr>
-        <w:t xml:space="preserve"> Notebook. </w:t>
+        <w:t>Random Forest with</w:t>
+      </w:r>
+      <w:r>
+        <w:rPr>
+          <w:rFonts w:ascii="Times New Roman" w:hAnsi="Times New Roman" w:cs="Times New Roman"/>
+          <w:sz w:val="24"/>
+          <w:szCs w:val="24"/>
+        </w:rPr>
+        <w:t xml:space="preserve"> 100 </w:t>
+      </w:r>
+      <w:r>
+        <w:rPr>
+          <w:rFonts w:ascii="Times New Roman" w:hAnsi="Times New Roman" w:cs="Times New Roman"/>
+          <w:sz w:val="24"/>
+          <w:szCs w:val="24"/>
+        </w:rPr>
+        <w:t xml:space="preserve">estimators. We were able to get a mean absolute error score of </w:t>
+      </w:r>
+      <w:r>
+        <w:rPr>
+          <w:rFonts w:ascii="Times New Roman" w:hAnsi="Times New Roman" w:cs="Times New Roman"/>
+          <w:sz w:val="24"/>
+          <w:szCs w:val="24"/>
+        </w:rPr>
+        <w:t>0.94</w:t>
+      </w:r>
+      <w:r>
+        <w:rPr>
+          <w:rFonts w:ascii="Times New Roman" w:hAnsi="Times New Roman" w:cs="Times New Roman"/>
+          <w:sz w:val="24"/>
+          <w:szCs w:val="24"/>
+        </w:rPr>
+        <w:t xml:space="preserve">. This means that we were about 1 trick off on our prediction on average. </w:t>
+      </w:r>
+      <w:r>
+        <w:rPr>
+          <w:rFonts w:ascii="Times New Roman" w:hAnsi="Times New Roman" w:cs="Times New Roman"/>
+          <w:sz w:val="24"/>
+          <w:szCs w:val="24"/>
+        </w:rPr>
+        <w:t xml:space="preserve">For our R^2 score on our training data we got 0.91 and </w:t>
+      </w:r>
+      <w:r>
+        <w:rPr>
+          <w:rFonts w:ascii="Times New Roman" w:hAnsi="Times New Roman" w:cs="Times New Roman"/>
+          <w:sz w:val="24"/>
+          <w:szCs w:val="24"/>
+        </w:rPr>
+        <w:t>0.49 on our testing data. This means that our model was good at accounting for the randomness in the data that it was trained on, but did not perform as well on new data.</w:t>
+      </w:r>
+    </w:p>
+    <w:p>
+      <w:pPr>
+        <w:rPr>
+          <w:rFonts w:ascii="Times New Roman" w:hAnsi="Times New Roman" w:cs="Times New Roman"/>
+          <w:sz w:val="24"/>
+          <w:szCs w:val="24"/>
+        </w:rPr>
+      </w:pPr>
+      <w:r>
+        <w:rPr>
+          <w:rFonts w:ascii="Times New Roman" w:hAnsi="Times New Roman" w:cs="Times New Roman"/>
+          <w:sz w:val="24"/>
+          <w:szCs w:val="24"/>
+        </w:rPr>
+        <w:t>Most of all what we learn in particular through our exploratory data analysis</w:t>
+      </w:r>
+      <w:r>
+        <w:rPr>
+          <w:rFonts w:ascii="Times New Roman" w:hAnsi="Times New Roman" w:cs="Times New Roman"/>
+          <w:sz w:val="24"/>
+          <w:szCs w:val="24"/>
+        </w:rPr>
+        <w:t xml:space="preserve"> and in the models that we trained</w:t>
+      </w:r>
+      <w:r>
+        <w:rPr>
+          <w:rFonts w:ascii="Times New Roman" w:hAnsi="Times New Roman" w:cs="Times New Roman"/>
+          <w:sz w:val="24"/>
+          <w:szCs w:val="24"/>
+        </w:rPr>
+        <w:t xml:space="preserve"> is that all Spades cards and high-level face card</w:t>
+      </w:r>
+      <w:r>
+        <w:rPr>
+          <w:rFonts w:ascii="Times New Roman" w:hAnsi="Times New Roman" w:cs="Times New Roman"/>
+          <w:sz w:val="24"/>
+          <w:szCs w:val="24"/>
+        </w:rPr>
+        <w:t>s</w:t>
+      </w:r>
+      <w:r>
+        <w:rPr>
+          <w:rFonts w:ascii="Times New Roman" w:hAnsi="Times New Roman" w:cs="Times New Roman"/>
+          <w:sz w:val="24"/>
+          <w:szCs w:val="24"/>
+        </w:rPr>
+        <w:t xml:space="preserve"> are particularly influential in predicting the number of tricks that a player achieved throughout a round.</w:t>
+      </w:r>
+      <w:r>
+        <w:rPr>
+          <w:rFonts w:ascii="Times New Roman" w:hAnsi="Times New Roman" w:cs="Times New Roman"/>
+          <w:sz w:val="24"/>
+          <w:szCs w:val="24"/>
+        </w:rPr>
+        <w:t xml:space="preserve"> The analysis for this project can be found in the “Spades Analysis.ipynb” Jupyter Notebook. </w:t>
       </w:r>
     </w:p>
     <w:p>
@@ -516,6 +552,38 @@
           <w:szCs w:val="24"/>
         </w:rPr>
         <w:t xml:space="preserve">e data is needed to answer this problem particularly from real players with winning strategies. Picking cards at random tells us where each card ranks in the game, but it does not account for cutting behavior and team strategies that are essential to the game, such as underbidding with a large lead. </w:t>
+      </w:r>
+      <w:r>
+        <w:rPr>
+          <w:rFonts w:ascii="Times New Roman" w:hAnsi="Times New Roman" w:cs="Times New Roman"/>
+          <w:sz w:val="24"/>
+          <w:szCs w:val="24"/>
+        </w:rPr>
+        <w:t>Picking cards at</w:t>
+      </w:r>
+      <w:r>
+        <w:rPr>
+          <w:rFonts w:ascii="Times New Roman" w:hAnsi="Times New Roman" w:cs="Times New Roman"/>
+          <w:sz w:val="24"/>
+          <w:szCs w:val="24"/>
+        </w:rPr>
+        <w:t xml:space="preserve"> may have introduced </w:t>
+      </w:r>
+      <w:r>
+        <w:rPr>
+          <w:rFonts w:ascii="Times New Roman" w:hAnsi="Times New Roman" w:cs="Times New Roman"/>
+          <w:sz w:val="24"/>
+          <w:szCs w:val="24"/>
+        </w:rPr>
+        <w:t>excessive</w:t>
+      </w:r>
+      <w:r>
+        <w:rPr>
+          <w:rFonts w:ascii="Times New Roman" w:hAnsi="Times New Roman" w:cs="Times New Roman"/>
+          <w:sz w:val="24"/>
+          <w:szCs w:val="24"/>
+        </w:rPr>
+        <w:t xml:space="preserve"> randomness in the game for our model when introduced to new data.</w:t>
       </w:r>
     </w:p>
     <w:p>

</xml_diff>